<commit_message>
added new TL and new function to calculate send time in utc
</commit_message>
<xml_diff>
--- a/src/Departure-Airport-Data-Sheet-V12.Nov20.docx
+++ b/src/Departure-Airport-Data-Sheet-V12.Nov20.docx
@@ -375,7 +375,25 @@
                 <w:sz w:val="16"/>
                 <w:szCs w:val="16"/>
               </w:rPr>
-              <w:t>{dateCompleted}</w:t>
+              <w:t>{</w:t>
+            </w:r>
+            <w:proofErr w:type="spellStart"/>
+            <w:r>
+              <w:rPr>
+                <w:rFonts w:ascii="Times New Roman"/>
+                <w:sz w:val="16"/>
+                <w:szCs w:val="16"/>
+              </w:rPr>
+              <w:t>dateCompleted</w:t>
+            </w:r>
+            <w:proofErr w:type="spellEnd"/>
+            <w:r>
+              <w:rPr>
+                <w:rFonts w:ascii="Times New Roman"/>
+                <w:sz w:val="16"/>
+                <w:szCs w:val="16"/>
+              </w:rPr>
+              <w:t>}</w:t>
             </w:r>
           </w:p>
         </w:tc>
@@ -447,7 +465,25 @@
                 <w:sz w:val="16"/>
                 <w:szCs w:val="16"/>
               </w:rPr>
-              <w:t>{completedBy}</w:t>
+              <w:t>{</w:t>
+            </w:r>
+            <w:proofErr w:type="spellStart"/>
+            <w:r>
+              <w:rPr>
+                <w:rFonts w:ascii="Times New Roman"/>
+                <w:sz w:val="16"/>
+                <w:szCs w:val="16"/>
+              </w:rPr>
+              <w:t>completedBy</w:t>
+            </w:r>
+            <w:proofErr w:type="spellEnd"/>
+            <w:r>
+              <w:rPr>
+                <w:rFonts w:ascii="Times New Roman"/>
+                <w:sz w:val="16"/>
+                <w:szCs w:val="16"/>
+              </w:rPr>
+              <w:t>}</w:t>
             </w:r>
           </w:p>
         </w:tc>
@@ -578,8 +614,8 @@
         <w:tblLook w:val="01E0" w:firstRow="1" w:lastRow="1" w:firstColumn="1" w:lastColumn="1" w:noHBand="0" w:noVBand="0"/>
       </w:tblPr>
       <w:tblGrid>
-        <w:gridCol w:w="2428"/>
-        <w:gridCol w:w="794"/>
+        <w:gridCol w:w="2230"/>
+        <w:gridCol w:w="992"/>
         <w:gridCol w:w="1276"/>
         <w:gridCol w:w="1105"/>
         <w:gridCol w:w="2204"/>
@@ -592,7 +628,7 @@
         </w:trPr>
         <w:tc>
           <w:tcPr>
-            <w:tcW w:w="2428" w:type="dxa"/>
+            <w:tcW w:w="2230" w:type="dxa"/>
             <w:tcBorders>
               <w:bottom w:val="single" w:sz="8" w:space="0" w:color="000000"/>
             </w:tcBorders>
@@ -621,7 +657,7 @@
         </w:tc>
         <w:tc>
           <w:tcPr>
-            <w:tcW w:w="2070" w:type="dxa"/>
+            <w:tcW w:w="2268" w:type="dxa"/>
             <w:gridSpan w:val="2"/>
             <w:tcBorders>
               <w:bottom w:val="single" w:sz="8" w:space="0" w:color="000000"/>
@@ -671,7 +707,25 @@
                 <w:sz w:val="16"/>
                 <w:szCs w:val="16"/>
               </w:rPr>
-              <w:t>{flightNumber}</w:t>
+              <w:t>{</w:t>
+            </w:r>
+            <w:proofErr w:type="spellStart"/>
+            <w:r>
+              <w:rPr>
+                <w:rFonts w:ascii="Times New Roman"/>
+                <w:sz w:val="16"/>
+                <w:szCs w:val="16"/>
+              </w:rPr>
+              <w:t>flightNumber</w:t>
+            </w:r>
+            <w:proofErr w:type="spellEnd"/>
+            <w:r>
+              <w:rPr>
+                <w:rFonts w:ascii="Times New Roman"/>
+                <w:sz w:val="16"/>
+                <w:szCs w:val="16"/>
+              </w:rPr>
+              <w:t>}</w:t>
             </w:r>
           </w:p>
         </w:tc>
@@ -701,7 +755,7 @@
         </w:trPr>
         <w:tc>
           <w:tcPr>
-            <w:tcW w:w="2428" w:type="dxa"/>
+            <w:tcW w:w="2230" w:type="dxa"/>
             <w:tcBorders>
               <w:top w:val="single" w:sz="8" w:space="0" w:color="000000"/>
               <w:bottom w:val="single" w:sz="8" w:space="0" w:color="2F5495"/>
@@ -730,7 +784,7 @@
         </w:tc>
         <w:tc>
           <w:tcPr>
-            <w:tcW w:w="794" w:type="dxa"/>
+            <w:tcW w:w="992" w:type="dxa"/>
             <w:tcBorders>
               <w:top w:val="single" w:sz="8" w:space="0" w:color="000000"/>
               <w:left w:val="single" w:sz="8" w:space="0" w:color="000000"/>
@@ -917,7 +971,7 @@
         </w:trPr>
         <w:tc>
           <w:tcPr>
-            <w:tcW w:w="2428" w:type="dxa"/>
+            <w:tcW w:w="2230" w:type="dxa"/>
             <w:tcBorders>
               <w:top w:val="single" w:sz="8" w:space="0" w:color="2F5495"/>
               <w:right w:val="single" w:sz="8" w:space="0" w:color="000000"/>
@@ -939,13 +993,31 @@
                 <w:sz w:val="16"/>
                 <w:szCs w:val="16"/>
               </w:rPr>
-              <w:t>{dateFlight}</w:t>
-            </w:r>
-          </w:p>
-        </w:tc>
-        <w:tc>
-          <w:tcPr>
-            <w:tcW w:w="794" w:type="dxa"/>
+              <w:t>{</w:t>
+            </w:r>
+            <w:proofErr w:type="spellStart"/>
+            <w:r>
+              <w:rPr>
+                <w:rFonts w:ascii="Times New Roman"/>
+                <w:sz w:val="16"/>
+                <w:szCs w:val="16"/>
+              </w:rPr>
+              <w:t>dateFlight</w:t>
+            </w:r>
+            <w:proofErr w:type="spellEnd"/>
+            <w:r>
+              <w:rPr>
+                <w:rFonts w:ascii="Times New Roman"/>
+                <w:sz w:val="16"/>
+                <w:szCs w:val="16"/>
+              </w:rPr>
+              <w:t>}</w:t>
+            </w:r>
+          </w:p>
+        </w:tc>
+        <w:tc>
+          <w:tcPr>
+            <w:tcW w:w="992" w:type="dxa"/>
             <w:tcBorders>
               <w:top w:val="single" w:sz="8" w:space="0" w:color="2F5495"/>
               <w:left w:val="single" w:sz="8" w:space="0" w:color="000000"/>
@@ -1338,8 +1410,16 @@
               <w:rPr>
                 <w:sz w:val="12"/>
               </w:rPr>
-              <w:t>Passengers Manifes</w:t>
-            </w:r>
+              <w:t xml:space="preserve">Passengers </w:t>
+            </w:r>
+            <w:proofErr w:type="spellStart"/>
+            <w:r>
+              <w:rPr>
+                <w:sz w:val="12"/>
+              </w:rPr>
+              <w:t>Manifes</w:t>
+            </w:r>
+            <w:proofErr w:type="spellEnd"/>
           </w:p>
         </w:tc>
         <w:tc>
@@ -1633,6 +1713,29 @@
                 <w:sz w:val="14"/>
               </w:rPr>
             </w:pPr>
+            <w:r>
+              <w:rPr>
+                <w:rFonts w:ascii="Times New Roman"/>
+                <w:sz w:val="14"/>
+              </w:rPr>
+              <w:t>{</w:t>
+            </w:r>
+            <w:proofErr w:type="spellStart"/>
+            <w:r>
+              <w:rPr>
+                <w:rFonts w:ascii="Times New Roman"/>
+                <w:sz w:val="14"/>
+              </w:rPr>
+              <w:t>nowUTC</w:t>
+            </w:r>
+            <w:proofErr w:type="spellEnd"/>
+            <w:r>
+              <w:rPr>
+                <w:rFonts w:ascii="Times New Roman"/>
+                <w:sz w:val="14"/>
+              </w:rPr>
+              <w:t>}</w:t>
+            </w:r>
           </w:p>
         </w:tc>
         <w:tc>
@@ -1658,7 +1761,23 @@
                 <w:rFonts w:ascii="Times New Roman"/>
                 <w:sz w:val="14"/>
               </w:rPr>
-              <w:t>{sendBy}</w:t>
+              <w:t>{</w:t>
+            </w:r>
+            <w:proofErr w:type="spellStart"/>
+            <w:r>
+              <w:rPr>
+                <w:rFonts w:ascii="Times New Roman"/>
+                <w:sz w:val="14"/>
+              </w:rPr>
+              <w:t>sendBy</w:t>
+            </w:r>
+            <w:proofErr w:type="spellEnd"/>
+            <w:r>
+              <w:rPr>
+                <w:rFonts w:ascii="Times New Roman"/>
+                <w:sz w:val="14"/>
+              </w:rPr>
+              <w:t>}</w:t>
             </w:r>
           </w:p>
         </w:tc>
@@ -1891,8 +2010,16 @@
               <w:rPr>
                 <w:sz w:val="12"/>
               </w:rPr>
-              <w:t>Instructions de chargement</w:t>
-            </w:r>
+              <w:t xml:space="preserve">Instructions de </w:t>
+            </w:r>
+            <w:proofErr w:type="spellStart"/>
+            <w:r>
+              <w:rPr>
+                <w:sz w:val="12"/>
+              </w:rPr>
+              <w:t>chargement</w:t>
+            </w:r>
+            <w:proofErr w:type="spellEnd"/>
           </w:p>
         </w:tc>
         <w:tc>
@@ -1913,6 +2040,29 @@
                 <w:sz w:val="14"/>
               </w:rPr>
             </w:pPr>
+            <w:r>
+              <w:rPr>
+                <w:rFonts w:ascii="Times New Roman"/>
+                <w:sz w:val="14"/>
+              </w:rPr>
+              <w:t>{</w:t>
+            </w:r>
+            <w:proofErr w:type="spellStart"/>
+            <w:r>
+              <w:rPr>
+                <w:rFonts w:ascii="Times New Roman"/>
+                <w:sz w:val="14"/>
+              </w:rPr>
+              <w:t>nowUTC</w:t>
+            </w:r>
+            <w:proofErr w:type="spellEnd"/>
+            <w:r>
+              <w:rPr>
+                <w:rFonts w:ascii="Times New Roman"/>
+                <w:sz w:val="14"/>
+              </w:rPr>
+              <w:t>}</w:t>
+            </w:r>
           </w:p>
         </w:tc>
         <w:tc>
@@ -1938,7 +2088,23 @@
                 <w:rFonts w:ascii="Times New Roman"/>
                 <w:sz w:val="14"/>
               </w:rPr>
-              <w:t>{sendBy}</w:t>
+              <w:t>{</w:t>
+            </w:r>
+            <w:proofErr w:type="spellStart"/>
+            <w:r>
+              <w:rPr>
+                <w:rFonts w:ascii="Times New Roman"/>
+                <w:sz w:val="14"/>
+              </w:rPr>
+              <w:t>sendBy</w:t>
+            </w:r>
+            <w:proofErr w:type="spellEnd"/>
+            <w:r>
+              <w:rPr>
+                <w:rFonts w:ascii="Times New Roman"/>
+                <w:sz w:val="14"/>
+              </w:rPr>
+              <w:t>}</w:t>
             </w:r>
           </w:p>
         </w:tc>
@@ -2173,7 +2339,39 @@
                 <w:sz w:val="12"/>
                 <w:lang w:val="es-ES"/>
               </w:rPr>
-              <w:t>Cargo Manifeste (s'il y en a un)</w:t>
+              <w:t xml:space="preserve">Cargo </w:t>
+            </w:r>
+            <w:proofErr w:type="spellStart"/>
+            <w:r>
+              <w:rPr>
+                <w:sz w:val="12"/>
+                <w:lang w:val="es-ES"/>
+              </w:rPr>
+              <w:t>Manifeste</w:t>
+            </w:r>
+            <w:proofErr w:type="spellEnd"/>
+            <w:r>
+              <w:rPr>
+                <w:sz w:val="12"/>
+                <w:lang w:val="es-ES"/>
+              </w:rPr>
+              <w:t xml:space="preserve"> (</w:t>
+            </w:r>
+            <w:proofErr w:type="spellStart"/>
+            <w:r>
+              <w:rPr>
+                <w:sz w:val="12"/>
+                <w:lang w:val="es-ES"/>
+              </w:rPr>
+              <w:t>s'il</w:t>
+            </w:r>
+            <w:proofErr w:type="spellEnd"/>
+            <w:r>
+              <w:rPr>
+                <w:sz w:val="12"/>
+                <w:lang w:val="es-ES"/>
+              </w:rPr>
+              <w:t xml:space="preserve"> y en a un)</w:t>
             </w:r>
           </w:p>
         </w:tc>

</xml_diff>